<commit_message>
server.js dosyası taşındı ve bağımlılıklar güncellendi
</commit_message>
<xml_diff>
--- a/template.docx
+++ b/template.docx
@@ -9,28 +9,36 @@
     </w:p>
     <w:p>
       <w:r>
-        <w:t>Soru: {question}</w:t>
+        <w:t>Soru: {</w:t>
+      </w:r>
+      <w:proofErr w:type="spellStart"/>
+      <w:r>
+        <w:t>question</w:t>
+      </w:r>
+      <w:proofErr w:type="spellEnd"/>
+      <w:r>
+        <w:t>}</w:t>
       </w:r>
     </w:p>
     <w:p/>
     <w:p>
       <w:r>
-        <w:t xml:space="preserve">a) {a}  </w:t>
+        <w:t>a) {a}</w:t>
       </w:r>
     </w:p>
     <w:p>
       <w:r>
-        <w:t xml:space="preserve">b) {b}  </w:t>
+        <w:t>b) {b}</w:t>
       </w:r>
     </w:p>
     <w:p>
       <w:r>
-        <w:t xml:space="preserve">c) {c}  </w:t>
+        <w:t>c) {c}</w:t>
       </w:r>
     </w:p>
     <w:p>
       <w:r>
-        <w:t xml:space="preserve">d) {d}  </w:t>
+        <w:t>d) {d}</w:t>
       </w:r>
     </w:p>
     <w:p/>
@@ -42,7 +50,15 @@
         <w:t>✅</w:t>
       </w:r>
       <w:r>
-        <w:t xml:space="preserve"> Doğru Cevap: {answer}  </w:t>
+        <w:t xml:space="preserve"> Doğru Cevap: {</w:t>
+      </w:r>
+      <w:proofErr w:type="spellStart"/>
+      <w:r>
+        <w:t>answer</w:t>
+      </w:r>
+      <w:proofErr w:type="spellEnd"/>
+      <w:r>
+        <w:t>}</w:t>
       </w:r>
     </w:p>
     <w:p>
@@ -53,13 +69,29 @@
         <w:t>🧠</w:t>
       </w:r>
       <w:r>
-        <w:t xml:space="preserve"> Açıklama: {explanation}</w:t>
+        <w:t xml:space="preserve"> Açıklama: {</w:t>
+      </w:r>
+      <w:proofErr w:type="spellStart"/>
+      <w:r>
+        <w:t>explanation</w:t>
+      </w:r>
+      <w:proofErr w:type="spellEnd"/>
+      <w:r>
+        <w:t>}</w:t>
       </w:r>
     </w:p>
     <w:p/>
     <w:p>
       <w:r>
-        <w:t>{/questions}</w:t>
+        <w:t>{/</w:t>
+      </w:r>
+      <w:proofErr w:type="spellStart"/>
+      <w:r>
+        <w:t>questions</w:t>
+      </w:r>
+      <w:proofErr w:type="spellEnd"/>
+      <w:r>
+        <w:t>}</w:t>
       </w:r>
     </w:p>
     <w:sectPr>

</xml_diff>